<commit_message>
small change of pdf (ortography)
</commit_message>
<xml_diff>
--- a/Project MATVJII.docx
+++ b/Project MATVJII.docx
@@ -1,6 +1,6 @@
 
 <file path=word/document.xml><?xml version="1.0" encoding="utf-8"?>
-<w:document xmlns:wpc="http://schemas.microsoft.com/office/word/2010/wordprocessingCanvas" xmlns:cx="http://schemas.microsoft.com/office/drawing/2014/chartex" xmlns:mc="http://schemas.openxmlformats.org/markup-compatibility/2006" xmlns:o="urn:schemas-microsoft-com:office:office" xmlns:r="http://schemas.openxmlformats.org/officeDocument/2006/relationships" xmlns:m="http://schemas.openxmlformats.org/officeDocument/2006/math" xmlns:v="urn:schemas-microsoft-com:vml" xmlns:wp14="http://schemas.microsoft.com/office/word/2010/wordprocessingDrawing" xmlns:wp="http://schemas.openxmlformats.org/drawingml/2006/wordprocessingDrawing" xmlns:w10="urn:schemas-microsoft-com:office:word" xmlns:w="http://schemas.openxmlformats.org/wordprocessingml/2006/main" xmlns:w14="http://schemas.microsoft.com/office/word/2010/wordml" xmlns:w15="http://schemas.microsoft.com/office/word/2012/wordml" xmlns:w16se="http://schemas.microsoft.com/office/word/2015/wordml/symex" xmlns:wpg="http://schemas.microsoft.com/office/word/2010/wordprocessingGroup" xmlns:wpi="http://schemas.microsoft.com/office/word/2010/wordprocessingInk" xmlns:wne="http://schemas.microsoft.com/office/word/2006/wordml" xmlns:wps="http://schemas.microsoft.com/office/word/2010/wordprocessingShape" mc:Ignorable="w14 w15 w16se wp14">
+<w:document xmlns:wpc="http://schemas.microsoft.com/office/word/2010/wordprocessingCanvas" xmlns:cx="http://schemas.microsoft.com/office/drawing/2014/chartex" xmlns:cx1="http://schemas.microsoft.com/office/drawing/2015/9/8/chartex" xmlns:cx2="http://schemas.microsoft.com/office/drawing/2015/10/21/chartex" xmlns:cx3="http://schemas.microsoft.com/office/drawing/2016/5/9/chartex" xmlns:cx4="http://schemas.microsoft.com/office/drawing/2016/5/10/chartex" xmlns:cx5="http://schemas.microsoft.com/office/drawing/2016/5/11/chartex" xmlns:cx6="http://schemas.microsoft.com/office/drawing/2016/5/12/chartex" xmlns:cx7="http://schemas.microsoft.com/office/drawing/2016/5/13/chartex" xmlns:cx8="http://schemas.microsoft.com/office/drawing/2016/5/14/chartex" xmlns:mc="http://schemas.openxmlformats.org/markup-compatibility/2006" xmlns:aink="http://schemas.microsoft.com/office/drawing/2016/ink" xmlns:am3d="http://schemas.microsoft.com/office/drawing/2017/model3d" xmlns:o="urn:schemas-microsoft-com:office:office" xmlns:r="http://schemas.openxmlformats.org/officeDocument/2006/relationships" xmlns:m="http://schemas.openxmlformats.org/officeDocument/2006/math" xmlns:v="urn:schemas-microsoft-com:vml" xmlns:wp14="http://schemas.microsoft.com/office/word/2010/wordprocessingDrawing" xmlns:wp="http://schemas.openxmlformats.org/drawingml/2006/wordprocessingDrawing" xmlns:w10="urn:schemas-microsoft-com:office:word" xmlns:w="http://schemas.openxmlformats.org/wordprocessingml/2006/main" xmlns:w14="http://schemas.microsoft.com/office/word/2010/wordml" xmlns:w15="http://schemas.microsoft.com/office/word/2012/wordml" xmlns:w16cid="http://schemas.microsoft.com/office/word/2016/wordml/cid" xmlns:w16se="http://schemas.microsoft.com/office/word/2015/wordml/symex" xmlns:wpg="http://schemas.microsoft.com/office/word/2010/wordprocessingGroup" xmlns:wpi="http://schemas.microsoft.com/office/word/2010/wordprocessingInk" xmlns:wne="http://schemas.microsoft.com/office/word/2006/wordml" xmlns:wps="http://schemas.microsoft.com/office/word/2010/wordprocessingShape" mc:Ignorable="w14 w15 w16se w16cid wp14">
   <w:body>
     <w:p>
       <w:pPr>
@@ -147,17 +147,58 @@
           <w:rFonts w:ascii="Arial" w:hAnsi="Arial" w:cs="Arial"/>
           <w:sz w:val="24"/>
           <w:szCs w:val="24"/>
-        </w:rPr>
-      </w:pPr>
+          <w:lang w:val="en-GB"/>
+        </w:rPr>
+      </w:pPr>
+      <w:r>
+        <w:rPr>
+          <w:rFonts w:ascii="Arial" w:hAnsi="Arial" w:cs="Arial"/>
+          <w:b/>
+          <w:sz w:val="24"/>
+          <w:szCs w:val="24"/>
+          <w:lang w:val="en-GB"/>
+        </w:rPr>
+        <w:t>Function</w:t>
+      </w:r>
+      <w:r>
+        <w:rPr>
+          <w:rFonts w:ascii="Arial" w:hAnsi="Arial" w:cs="Arial"/>
+          <w:sz w:val="24"/>
+          <w:szCs w:val="24"/>
+          <w:lang w:val="en-GB"/>
+        </w:rPr>
+        <w:t xml:space="preserve"> [</w:t>
+      </w:r>
       <w:proofErr w:type="spellStart"/>
       <w:r>
         <w:rPr>
           <w:rFonts w:ascii="Arial" w:hAnsi="Arial" w:cs="Arial"/>
+          <w:sz w:val="24"/>
+          <w:szCs w:val="24"/>
+          <w:lang w:val="en-GB"/>
+        </w:rPr>
+        <w:t>rotmat</w:t>
+      </w:r>
+      <w:proofErr w:type="spellEnd"/>
+      <w:r>
+        <w:rPr>
+          <w:rFonts w:ascii="Arial" w:hAnsi="Arial" w:cs="Arial"/>
+          <w:sz w:val="24"/>
+          <w:szCs w:val="24"/>
+          <w:lang w:val="en-GB"/>
+        </w:rPr>
+        <w:t xml:space="preserve">] = </w:t>
+      </w:r>
+      <w:proofErr w:type="spellStart"/>
+      <w:r>
+        <w:rPr>
+          <w:rFonts w:ascii="Arial" w:hAnsi="Arial" w:cs="Arial"/>
           <w:b/>
           <w:sz w:val="24"/>
           <w:szCs w:val="24"/>
-        </w:rPr>
-        <w:t>Function</w:t>
+          <w:lang w:val="en-GB"/>
+        </w:rPr>
+        <w:t>EulerAnglesToRotationMatrix</w:t>
       </w:r>
       <w:proofErr w:type="spellEnd"/>
       <w:r>
@@ -165,8 +206,9 @@
           <w:rFonts w:ascii="Arial" w:hAnsi="Arial" w:cs="Arial"/>
           <w:sz w:val="24"/>
           <w:szCs w:val="24"/>
-        </w:rPr>
-        <w:t xml:space="preserve"> [</w:t>
+          <w:lang w:val="en-GB"/>
+        </w:rPr>
+        <w:t>(</w:t>
       </w:r>
       <w:proofErr w:type="spellStart"/>
       <w:r>
@@ -174,8 +216,9 @@
           <w:rFonts w:ascii="Arial" w:hAnsi="Arial" w:cs="Arial"/>
           <w:sz w:val="24"/>
           <w:szCs w:val="24"/>
-        </w:rPr>
-        <w:t>rotmat</w:t>
+          <w:lang w:val="en-GB"/>
+        </w:rPr>
+        <w:t>roll,pitch,yaw</w:t>
       </w:r>
       <w:proofErr w:type="spellEnd"/>
       <w:r>
@@ -183,53 +226,7 @@
           <w:rFonts w:ascii="Arial" w:hAnsi="Arial" w:cs="Arial"/>
           <w:sz w:val="24"/>
           <w:szCs w:val="24"/>
-        </w:rPr>
-        <w:t xml:space="preserve">] = </w:t>
-      </w:r>
-      <w:proofErr w:type="spellStart"/>
-      <w:r>
-        <w:rPr>
-          <w:rFonts w:ascii="Arial" w:hAnsi="Arial" w:cs="Arial"/>
-          <w:b/>
-          <w:sz w:val="24"/>
-          <w:szCs w:val="24"/>
-        </w:rPr>
-        <w:t>EulerAnglesToRotationMatrix</w:t>
-      </w:r>
-      <w:proofErr w:type="spellEnd"/>
-      <w:r>
-        <w:rPr>
-          <w:rFonts w:ascii="Arial" w:hAnsi="Arial" w:cs="Arial"/>
-          <w:sz w:val="24"/>
-          <w:szCs w:val="24"/>
-        </w:rPr>
-        <w:t>(</w:t>
-      </w:r>
-      <w:proofErr w:type="spellStart"/>
-      <w:proofErr w:type="gramStart"/>
-      <w:r>
-        <w:rPr>
-          <w:rFonts w:ascii="Arial" w:hAnsi="Arial" w:cs="Arial"/>
-          <w:sz w:val="24"/>
-          <w:szCs w:val="24"/>
-        </w:rPr>
-        <w:t>roll,pitch</w:t>
-      </w:r>
-      <w:proofErr w:type="gramEnd"/>
-      <w:r>
-        <w:rPr>
-          <w:rFonts w:ascii="Arial" w:hAnsi="Arial" w:cs="Arial"/>
-          <w:sz w:val="24"/>
-          <w:szCs w:val="24"/>
-        </w:rPr>
-        <w:t>,yaw</w:t>
-      </w:r>
-      <w:proofErr w:type="spellEnd"/>
-      <w:r>
-        <w:rPr>
-          <w:rFonts w:ascii="Arial" w:hAnsi="Arial" w:cs="Arial"/>
-          <w:sz w:val="24"/>
-          <w:szCs w:val="24"/>
+          <w:lang w:val="en-GB"/>
         </w:rPr>
         <w:t>)</w:t>
       </w:r>
@@ -390,17 +387,58 @@
           <w:rFonts w:ascii="Arial" w:hAnsi="Arial" w:cs="Arial"/>
           <w:sz w:val="24"/>
           <w:szCs w:val="24"/>
-        </w:rPr>
-      </w:pPr>
+          <w:lang w:val="en-GB"/>
+        </w:rPr>
+      </w:pPr>
+      <w:r>
+        <w:rPr>
+          <w:rFonts w:ascii="Arial" w:hAnsi="Arial" w:cs="Arial"/>
+          <w:b/>
+          <w:sz w:val="24"/>
+          <w:szCs w:val="24"/>
+          <w:lang w:val="en-GB"/>
+        </w:rPr>
+        <w:t>Function</w:t>
+      </w:r>
+      <w:r>
+        <w:rPr>
+          <w:rFonts w:ascii="Arial" w:hAnsi="Arial" w:cs="Arial"/>
+          <w:sz w:val="24"/>
+          <w:szCs w:val="24"/>
+          <w:lang w:val="en-GB"/>
+        </w:rPr>
+        <w:t xml:space="preserve"> [</w:t>
+      </w:r>
       <w:proofErr w:type="spellStart"/>
       <w:r>
         <w:rPr>
           <w:rFonts w:ascii="Arial" w:hAnsi="Arial" w:cs="Arial"/>
+          <w:sz w:val="24"/>
+          <w:szCs w:val="24"/>
+          <w:lang w:val="en-GB"/>
+        </w:rPr>
+        <w:t>quat</w:t>
+      </w:r>
+      <w:proofErr w:type="spellEnd"/>
+      <w:r>
+        <w:rPr>
+          <w:rFonts w:ascii="Arial" w:hAnsi="Arial" w:cs="Arial"/>
+          <w:sz w:val="24"/>
+          <w:szCs w:val="24"/>
+          <w:lang w:val="en-GB"/>
+        </w:rPr>
+        <w:t xml:space="preserve">] = </w:t>
+      </w:r>
+      <w:proofErr w:type="spellStart"/>
+      <w:r>
+        <w:rPr>
+          <w:rFonts w:ascii="Arial" w:hAnsi="Arial" w:cs="Arial"/>
           <w:b/>
           <w:sz w:val="24"/>
           <w:szCs w:val="24"/>
-        </w:rPr>
-        <w:t>Function</w:t>
+          <w:lang w:val="en-GB"/>
+        </w:rPr>
+        <w:t>EulerAxisToQuaternion</w:t>
       </w:r>
       <w:proofErr w:type="spellEnd"/>
       <w:r>
@@ -408,8 +446,9 @@
           <w:rFonts w:ascii="Arial" w:hAnsi="Arial" w:cs="Arial"/>
           <w:sz w:val="24"/>
           <w:szCs w:val="24"/>
-        </w:rPr>
-        <w:t xml:space="preserve"> [</w:t>
+          <w:lang w:val="en-GB"/>
+        </w:rPr>
+        <w:t>(</w:t>
       </w:r>
       <w:proofErr w:type="spellStart"/>
       <w:r>
@@ -417,8 +456,9 @@
           <w:rFonts w:ascii="Arial" w:hAnsi="Arial" w:cs="Arial"/>
           <w:sz w:val="24"/>
           <w:szCs w:val="24"/>
-        </w:rPr>
-        <w:t>quat</w:t>
+          <w:lang w:val="en-GB"/>
+        </w:rPr>
+        <w:t>axis,angle</w:t>
       </w:r>
       <w:proofErr w:type="spellEnd"/>
       <w:r>
@@ -426,45 +466,7 @@
           <w:rFonts w:ascii="Arial" w:hAnsi="Arial" w:cs="Arial"/>
           <w:sz w:val="24"/>
           <w:szCs w:val="24"/>
-        </w:rPr>
-        <w:t xml:space="preserve">] = </w:t>
-      </w:r>
-      <w:proofErr w:type="spellStart"/>
-      <w:r>
-        <w:rPr>
-          <w:rFonts w:ascii="Arial" w:hAnsi="Arial" w:cs="Arial"/>
-          <w:b/>
-          <w:sz w:val="24"/>
-          <w:szCs w:val="24"/>
-        </w:rPr>
-        <w:t>EulerAxisToQuaternion</w:t>
-      </w:r>
-      <w:proofErr w:type="spellEnd"/>
-      <w:r>
-        <w:rPr>
-          <w:rFonts w:ascii="Arial" w:hAnsi="Arial" w:cs="Arial"/>
-          <w:sz w:val="24"/>
-          <w:szCs w:val="24"/>
-        </w:rPr>
-        <w:t>(</w:t>
-      </w:r>
-      <w:proofErr w:type="spellStart"/>
-      <w:proofErr w:type="gramStart"/>
-      <w:r>
-        <w:rPr>
-          <w:rFonts w:ascii="Arial" w:hAnsi="Arial" w:cs="Arial"/>
-          <w:sz w:val="24"/>
-          <w:szCs w:val="24"/>
-        </w:rPr>
-        <w:t>axis,angle</w:t>
-      </w:r>
-      <w:proofErr w:type="spellEnd"/>
-      <w:proofErr w:type="gramEnd"/>
-      <w:r>
-        <w:rPr>
-          <w:rFonts w:ascii="Arial" w:hAnsi="Arial" w:cs="Arial"/>
-          <w:sz w:val="24"/>
-          <w:szCs w:val="24"/>
+          <w:lang w:val="en-GB"/>
         </w:rPr>
         <w:t>)</w:t>
       </w:r>
@@ -503,7 +505,33 @@
           <w:sz w:val="24"/>
           <w:szCs w:val="24"/>
         </w:rPr>
-        <w:t xml:space="preserve"> el vector del Euler principal y un ángulo.</w:t>
+        <w:t xml:space="preserve"> el vector del Euler principal y </w:t>
+      </w:r>
+      <w:bookmarkStart w:id="0" w:name="_Hlk29239573"/>
+      <w:r>
+        <w:rPr>
+          <w:rFonts w:ascii="Arial" w:hAnsi="Arial" w:cs="Arial"/>
+          <w:sz w:val="24"/>
+          <w:szCs w:val="24"/>
+        </w:rPr>
+        <w:t>el</w:t>
+      </w:r>
+      <w:r>
+        <w:rPr>
+          <w:rFonts w:ascii="Arial" w:hAnsi="Arial" w:cs="Arial"/>
+          <w:sz w:val="24"/>
+          <w:szCs w:val="24"/>
+        </w:rPr>
+        <w:t xml:space="preserve"> </w:t>
+      </w:r>
+      <w:bookmarkEnd w:id="0"/>
+      <w:r>
+        <w:rPr>
+          <w:rFonts w:ascii="Arial" w:hAnsi="Arial" w:cs="Arial"/>
+          <w:sz w:val="24"/>
+          <w:szCs w:val="24"/>
+        </w:rPr>
+        <w:t>ángulo.</w:t>
       </w:r>
     </w:p>
     <w:p>
@@ -624,17 +652,58 @@
           <w:rFonts w:ascii="Arial" w:hAnsi="Arial" w:cs="Arial"/>
           <w:sz w:val="24"/>
           <w:szCs w:val="24"/>
-        </w:rPr>
-      </w:pPr>
+          <w:lang w:val="en-GB"/>
+        </w:rPr>
+      </w:pPr>
+      <w:r>
+        <w:rPr>
+          <w:rFonts w:ascii="Arial" w:hAnsi="Arial" w:cs="Arial"/>
+          <w:b/>
+          <w:sz w:val="24"/>
+          <w:szCs w:val="24"/>
+          <w:lang w:val="en-GB"/>
+        </w:rPr>
+        <w:t>Function</w:t>
+      </w:r>
+      <w:r>
+        <w:rPr>
+          <w:rFonts w:ascii="Arial" w:hAnsi="Arial" w:cs="Arial"/>
+          <w:sz w:val="24"/>
+          <w:szCs w:val="24"/>
+          <w:lang w:val="en-GB"/>
+        </w:rPr>
+        <w:t xml:space="preserve"> [</w:t>
+      </w:r>
       <w:proofErr w:type="spellStart"/>
       <w:r>
         <w:rPr>
           <w:rFonts w:ascii="Arial" w:hAnsi="Arial" w:cs="Arial"/>
+          <w:sz w:val="24"/>
+          <w:szCs w:val="24"/>
+          <w:lang w:val="en-GB"/>
+        </w:rPr>
+        <w:t>rotmat</w:t>
+      </w:r>
+      <w:proofErr w:type="spellEnd"/>
+      <w:r>
+        <w:rPr>
+          <w:rFonts w:ascii="Arial" w:hAnsi="Arial" w:cs="Arial"/>
+          <w:sz w:val="24"/>
+          <w:szCs w:val="24"/>
+          <w:lang w:val="en-GB"/>
+        </w:rPr>
+        <w:t xml:space="preserve">] = </w:t>
+      </w:r>
+      <w:proofErr w:type="spellStart"/>
+      <w:r>
+        <w:rPr>
+          <w:rFonts w:ascii="Arial" w:hAnsi="Arial" w:cs="Arial"/>
           <w:b/>
           <w:sz w:val="24"/>
           <w:szCs w:val="24"/>
-        </w:rPr>
-        <w:t>Function</w:t>
+          <w:lang w:val="en-GB"/>
+        </w:rPr>
+        <w:t>EulerAxisToRotationMatrix</w:t>
       </w:r>
       <w:proofErr w:type="spellEnd"/>
       <w:r>
@@ -642,8 +711,9 @@
           <w:rFonts w:ascii="Arial" w:hAnsi="Arial" w:cs="Arial"/>
           <w:sz w:val="24"/>
           <w:szCs w:val="24"/>
-        </w:rPr>
-        <w:t xml:space="preserve"> [</w:t>
+          <w:lang w:val="en-GB"/>
+        </w:rPr>
+        <w:t>(</w:t>
       </w:r>
       <w:proofErr w:type="spellStart"/>
       <w:r>
@@ -651,8 +721,9 @@
           <w:rFonts w:ascii="Arial" w:hAnsi="Arial" w:cs="Arial"/>
           <w:sz w:val="24"/>
           <w:szCs w:val="24"/>
-        </w:rPr>
-        <w:t>rotmat</w:t>
+          <w:lang w:val="en-GB"/>
+        </w:rPr>
+        <w:t>axis,angle</w:t>
       </w:r>
       <w:proofErr w:type="spellEnd"/>
       <w:r>
@@ -660,45 +731,7 @@
           <w:rFonts w:ascii="Arial" w:hAnsi="Arial" w:cs="Arial"/>
           <w:sz w:val="24"/>
           <w:szCs w:val="24"/>
-        </w:rPr>
-        <w:t xml:space="preserve">] = </w:t>
-      </w:r>
-      <w:proofErr w:type="spellStart"/>
-      <w:r>
-        <w:rPr>
-          <w:rFonts w:ascii="Arial" w:hAnsi="Arial" w:cs="Arial"/>
-          <w:b/>
-          <w:sz w:val="24"/>
-          <w:szCs w:val="24"/>
-        </w:rPr>
-        <w:t>EulerAxisToRotationMatrix</w:t>
-      </w:r>
-      <w:proofErr w:type="spellEnd"/>
-      <w:r>
-        <w:rPr>
-          <w:rFonts w:ascii="Arial" w:hAnsi="Arial" w:cs="Arial"/>
-          <w:sz w:val="24"/>
-          <w:szCs w:val="24"/>
-        </w:rPr>
-        <w:t>(</w:t>
-      </w:r>
-      <w:proofErr w:type="spellStart"/>
-      <w:proofErr w:type="gramStart"/>
-      <w:r>
-        <w:rPr>
-          <w:rFonts w:ascii="Arial" w:hAnsi="Arial" w:cs="Arial"/>
-          <w:sz w:val="24"/>
-          <w:szCs w:val="24"/>
-        </w:rPr>
-        <w:t>axis,angle</w:t>
-      </w:r>
-      <w:proofErr w:type="spellEnd"/>
-      <w:proofErr w:type="gramEnd"/>
-      <w:r>
-        <w:rPr>
-          <w:rFonts w:ascii="Arial" w:hAnsi="Arial" w:cs="Arial"/>
-          <w:sz w:val="24"/>
-          <w:szCs w:val="24"/>
+          <w:lang w:val="en-GB"/>
         </w:rPr>
         <w:t>)</w:t>
       </w:r>
@@ -721,7 +754,23 @@
           <w:sz w:val="24"/>
           <w:szCs w:val="24"/>
         </w:rPr>
-        <w:t>Pide como parámetros el vector del Euler principal y un ángulo.</w:t>
+        <w:t xml:space="preserve">Pide como parámetros el vector del Euler principal y </w:t>
+      </w:r>
+      <w:r>
+        <w:rPr>
+          <w:rFonts w:ascii="Arial" w:hAnsi="Arial" w:cs="Arial"/>
+          <w:sz w:val="24"/>
+          <w:szCs w:val="24"/>
+        </w:rPr>
+        <w:t xml:space="preserve">el </w:t>
+      </w:r>
+      <w:r>
+        <w:rPr>
+          <w:rFonts w:ascii="Arial" w:hAnsi="Arial" w:cs="Arial"/>
+          <w:sz w:val="24"/>
+          <w:szCs w:val="24"/>
+        </w:rPr>
+        <w:t>ángulo.</w:t>
       </w:r>
     </w:p>
     <w:p>
@@ -827,36 +876,59 @@
           <w:rFonts w:ascii="Arial" w:hAnsi="Arial" w:cs="Arial"/>
           <w:sz w:val="24"/>
           <w:szCs w:val="24"/>
-        </w:rPr>
-      </w:pPr>
-      <w:proofErr w:type="spellStart"/>
+          <w:lang w:val="en-GB"/>
+        </w:rPr>
+      </w:pPr>
       <w:r>
         <w:rPr>
           <w:rFonts w:ascii="Arial" w:hAnsi="Arial" w:cs="Arial"/>
           <w:b/>
           <w:sz w:val="24"/>
           <w:szCs w:val="24"/>
+          <w:lang w:val="en-GB"/>
         </w:rPr>
         <w:lastRenderedPageBreak/>
         <w:t>Function</w:t>
       </w:r>
+      <w:r>
+        <w:rPr>
+          <w:rFonts w:ascii="Arial" w:hAnsi="Arial" w:cs="Arial"/>
+          <w:sz w:val="24"/>
+          <w:szCs w:val="24"/>
+          <w:lang w:val="en-GB"/>
+        </w:rPr>
+        <w:t xml:space="preserve"> [</w:t>
+      </w:r>
+      <w:proofErr w:type="spellStart"/>
+      <w:r>
+        <w:rPr>
+          <w:rFonts w:ascii="Arial" w:hAnsi="Arial" w:cs="Arial"/>
+          <w:sz w:val="24"/>
+          <w:szCs w:val="24"/>
+          <w:lang w:val="en-GB"/>
+        </w:rPr>
+        <w:t>rotvec</w:t>
+      </w:r>
       <w:proofErr w:type="spellEnd"/>
       <w:r>
         <w:rPr>
           <w:rFonts w:ascii="Arial" w:hAnsi="Arial" w:cs="Arial"/>
           <w:sz w:val="24"/>
           <w:szCs w:val="24"/>
-        </w:rPr>
-        <w:t xml:space="preserve"> [</w:t>
+          <w:lang w:val="en-GB"/>
+        </w:rPr>
+        <w:t xml:space="preserve">] = </w:t>
       </w:r>
       <w:proofErr w:type="spellStart"/>
       <w:r>
         <w:rPr>
           <w:rFonts w:ascii="Arial" w:hAnsi="Arial" w:cs="Arial"/>
-          <w:sz w:val="24"/>
-          <w:szCs w:val="24"/>
-        </w:rPr>
-        <w:t>rotvec</w:t>
+          <w:b/>
+          <w:sz w:val="24"/>
+          <w:szCs w:val="24"/>
+          <w:lang w:val="en-GB"/>
+        </w:rPr>
+        <w:t>EulerAxisToRotationVector</w:t>
       </w:r>
       <w:proofErr w:type="spellEnd"/>
       <w:r>
@@ -864,18 +936,19 @@
           <w:rFonts w:ascii="Arial" w:hAnsi="Arial" w:cs="Arial"/>
           <w:sz w:val="24"/>
           <w:szCs w:val="24"/>
-        </w:rPr>
-        <w:t xml:space="preserve">] = </w:t>
+          <w:lang w:val="en-GB"/>
+        </w:rPr>
+        <w:t>(</w:t>
       </w:r>
       <w:proofErr w:type="spellStart"/>
       <w:r>
         <w:rPr>
           <w:rFonts w:ascii="Arial" w:hAnsi="Arial" w:cs="Arial"/>
-          <w:b/>
-          <w:sz w:val="24"/>
-          <w:szCs w:val="24"/>
-        </w:rPr>
-        <w:t>EulerAxisToRotationVector</w:t>
+          <w:sz w:val="24"/>
+          <w:szCs w:val="24"/>
+          <w:lang w:val="en-GB"/>
+        </w:rPr>
+        <w:t>axis,angle</w:t>
       </w:r>
       <w:proofErr w:type="spellEnd"/>
       <w:r>
@@ -883,26 +956,7 @@
           <w:rFonts w:ascii="Arial" w:hAnsi="Arial" w:cs="Arial"/>
           <w:sz w:val="24"/>
           <w:szCs w:val="24"/>
-        </w:rPr>
-        <w:t>(</w:t>
-      </w:r>
-      <w:proofErr w:type="spellStart"/>
-      <w:proofErr w:type="gramStart"/>
-      <w:r>
-        <w:rPr>
-          <w:rFonts w:ascii="Arial" w:hAnsi="Arial" w:cs="Arial"/>
-          <w:sz w:val="24"/>
-          <w:szCs w:val="24"/>
-        </w:rPr>
-        <w:t>axis,angle</w:t>
-      </w:r>
-      <w:proofErr w:type="spellEnd"/>
-      <w:proofErr w:type="gramEnd"/>
-      <w:r>
-        <w:rPr>
-          <w:rFonts w:ascii="Arial" w:hAnsi="Arial" w:cs="Arial"/>
-          <w:sz w:val="24"/>
-          <w:szCs w:val="24"/>
+          <w:lang w:val="en-GB"/>
         </w:rPr>
         <w:t>)</w:t>
       </w:r>
@@ -913,19 +967,36 @@
         <w:tabs>
           <w:tab w:val="left" w:pos="2835"/>
         </w:tabs>
-        <w:rPr>
-          <w:rFonts w:ascii="Arial" w:hAnsi="Arial" w:cs="Arial"/>
-          <w:sz w:val="24"/>
-          <w:szCs w:val="24"/>
-        </w:rPr>
-      </w:pPr>
-      <w:r>
-        <w:rPr>
-          <w:rFonts w:ascii="Arial" w:hAnsi="Arial" w:cs="Arial"/>
-          <w:sz w:val="24"/>
-          <w:szCs w:val="24"/>
-        </w:rPr>
-        <w:t>Pide como parámetros el vector del Euler principal y un ángulo.</w:t>
+        <w:ind w:left="2835" w:hanging="2115"/>
+        <w:rPr>
+          <w:rFonts w:ascii="Arial" w:hAnsi="Arial" w:cs="Arial"/>
+          <w:sz w:val="24"/>
+          <w:szCs w:val="24"/>
+        </w:rPr>
+      </w:pPr>
+      <w:r>
+        <w:rPr>
+          <w:rFonts w:ascii="Arial" w:hAnsi="Arial" w:cs="Arial"/>
+          <w:sz w:val="24"/>
+          <w:szCs w:val="24"/>
+        </w:rPr>
+        <w:t xml:space="preserve">Pide como parámetros el vector del Euler principal y </w:t>
+      </w:r>
+      <w:r>
+        <w:rPr>
+          <w:rFonts w:ascii="Arial" w:hAnsi="Arial" w:cs="Arial"/>
+          <w:sz w:val="24"/>
+          <w:szCs w:val="24"/>
+        </w:rPr>
+        <w:t xml:space="preserve">el </w:t>
+      </w:r>
+      <w:r>
+        <w:rPr>
+          <w:rFonts w:ascii="Arial" w:hAnsi="Arial" w:cs="Arial"/>
+          <w:sz w:val="24"/>
+          <w:szCs w:val="24"/>
+        </w:rPr>
+        <w:t>ángulo.</w:t>
       </w:r>
     </w:p>
     <w:p>
@@ -1029,24 +1100,25 @@
           <w:rFonts w:ascii="Arial" w:hAnsi="Arial" w:cs="Arial"/>
           <w:sz w:val="24"/>
           <w:szCs w:val="24"/>
-        </w:rPr>
-      </w:pPr>
-      <w:proofErr w:type="spellStart"/>
+          <w:lang w:val="en-GB"/>
+        </w:rPr>
+      </w:pPr>
       <w:r>
         <w:rPr>
           <w:rFonts w:ascii="Arial" w:hAnsi="Arial" w:cs="Arial"/>
           <w:b/>
           <w:sz w:val="24"/>
           <w:szCs w:val="24"/>
+          <w:lang w:val="en-GB"/>
         </w:rPr>
         <w:t>Function</w:t>
       </w:r>
-      <w:proofErr w:type="spellEnd"/>
-      <w:r>
-        <w:rPr>
-          <w:rFonts w:ascii="Arial" w:hAnsi="Arial" w:cs="Arial"/>
-          <w:sz w:val="24"/>
-          <w:szCs w:val="24"/>
+      <w:r>
+        <w:rPr>
+          <w:rFonts w:ascii="Arial" w:hAnsi="Arial" w:cs="Arial"/>
+          <w:sz w:val="24"/>
+          <w:szCs w:val="24"/>
+          <w:lang w:val="en-GB"/>
         </w:rPr>
         <w:t xml:space="preserve"> [q] = </w:t>
       </w:r>
@@ -1056,35 +1128,18 @@
           <w:b/>
           <w:sz w:val="24"/>
           <w:szCs w:val="24"/>
-        </w:rPr>
-        <w:t>GetQuaternionFrom2</w:t>
-      </w:r>
-      <w:proofErr w:type="gramStart"/>
-      <w:r>
-        <w:rPr>
-          <w:rFonts w:ascii="Arial" w:hAnsi="Arial" w:cs="Arial"/>
-          <w:b/>
-          <w:sz w:val="24"/>
-          <w:szCs w:val="24"/>
-        </w:rPr>
-        <w:t>Vectors</w:t>
-      </w:r>
-      <w:r>
-        <w:rPr>
-          <w:rFonts w:ascii="Arial" w:hAnsi="Arial" w:cs="Arial"/>
-          <w:sz w:val="24"/>
-          <w:szCs w:val="24"/>
-        </w:rPr>
-        <w:t>(</w:t>
-      </w:r>
-      <w:proofErr w:type="gramEnd"/>
-      <w:r>
-        <w:rPr>
-          <w:rFonts w:ascii="Arial" w:hAnsi="Arial" w:cs="Arial"/>
-          <w:sz w:val="24"/>
-          <w:szCs w:val="24"/>
-        </w:rPr>
-        <w:t>vec1, vec2)</w:t>
+          <w:lang w:val="en-GB"/>
+        </w:rPr>
+        <w:t>GetQuaternionFrom2Vectors</w:t>
+      </w:r>
+      <w:r>
+        <w:rPr>
+          <w:rFonts w:ascii="Arial" w:hAnsi="Arial" w:cs="Arial"/>
+          <w:sz w:val="24"/>
+          <w:szCs w:val="24"/>
+          <w:lang w:val="en-GB"/>
+        </w:rPr>
+        <w:t>(vec1, vec2)</w:t>
       </w:r>
     </w:p>
     <w:p>
@@ -1247,24 +1302,25 @@
           <w:rFonts w:ascii="Arial" w:hAnsi="Arial" w:cs="Arial"/>
           <w:sz w:val="24"/>
           <w:szCs w:val="24"/>
-        </w:rPr>
-      </w:pPr>
-      <w:proofErr w:type="spellStart"/>
+          <w:lang w:val="en-GB"/>
+        </w:rPr>
+      </w:pPr>
       <w:r>
         <w:rPr>
           <w:rFonts w:ascii="Arial" w:hAnsi="Arial" w:cs="Arial"/>
           <w:b/>
           <w:sz w:val="24"/>
           <w:szCs w:val="24"/>
+          <w:lang w:val="en-GB"/>
         </w:rPr>
         <w:t>Function</w:t>
       </w:r>
-      <w:proofErr w:type="spellEnd"/>
-      <w:r>
-        <w:rPr>
-          <w:rFonts w:ascii="Arial" w:hAnsi="Arial" w:cs="Arial"/>
-          <w:sz w:val="24"/>
-          <w:szCs w:val="24"/>
+      <w:r>
+        <w:rPr>
+          <w:rFonts w:ascii="Arial" w:hAnsi="Arial" w:cs="Arial"/>
+          <w:sz w:val="24"/>
+          <w:szCs w:val="24"/>
+          <w:lang w:val="en-GB"/>
         </w:rPr>
         <w:t xml:space="preserve"> [q] = </w:t>
       </w:r>
@@ -1274,41 +1330,25 @@
           <w:b/>
           <w:sz w:val="24"/>
           <w:szCs w:val="24"/>
-        </w:rPr>
-        <w:t>Multiply2</w:t>
-      </w:r>
-      <w:proofErr w:type="gramStart"/>
-      <w:r>
-        <w:rPr>
-          <w:rFonts w:ascii="Arial" w:hAnsi="Arial" w:cs="Arial"/>
-          <w:b/>
-          <w:sz w:val="24"/>
-          <w:szCs w:val="24"/>
-        </w:rPr>
-        <w:t>Quaternions</w:t>
-      </w:r>
-      <w:r>
-        <w:rPr>
-          <w:rFonts w:ascii="Arial" w:hAnsi="Arial" w:cs="Arial"/>
-          <w:sz w:val="24"/>
-          <w:szCs w:val="24"/>
-        </w:rPr>
-        <w:t>(</w:t>
-      </w:r>
-      <w:proofErr w:type="gramEnd"/>
-      <w:r>
-        <w:rPr>
-          <w:rFonts w:ascii="Arial" w:hAnsi="Arial" w:cs="Arial"/>
-          <w:sz w:val="24"/>
-          <w:szCs w:val="24"/>
-        </w:rPr>
-        <w:t>q1,</w:t>
-      </w:r>
-      <w:r>
-        <w:rPr>
-          <w:rFonts w:ascii="Arial" w:hAnsi="Arial" w:cs="Arial"/>
-          <w:sz w:val="24"/>
-          <w:szCs w:val="24"/>
+          <w:lang w:val="en-GB"/>
+        </w:rPr>
+        <w:t>Multiply2Quaternions</w:t>
+      </w:r>
+      <w:r>
+        <w:rPr>
+          <w:rFonts w:ascii="Arial" w:hAnsi="Arial" w:cs="Arial"/>
+          <w:sz w:val="24"/>
+          <w:szCs w:val="24"/>
+          <w:lang w:val="en-GB"/>
+        </w:rPr>
+        <w:t>(q1,</w:t>
+      </w:r>
+      <w:r>
+        <w:rPr>
+          <w:rFonts w:ascii="Arial" w:hAnsi="Arial" w:cs="Arial"/>
+          <w:sz w:val="24"/>
+          <w:szCs w:val="24"/>
+          <w:lang w:val="en-GB"/>
         </w:rPr>
         <w:t xml:space="preserve"> </w:t>
       </w:r>
@@ -1317,6 +1357,7 @@
           <w:rFonts w:ascii="Arial" w:hAnsi="Arial" w:cs="Arial"/>
           <w:sz w:val="24"/>
           <w:szCs w:val="24"/>
+          <w:lang w:val="en-GB"/>
         </w:rPr>
         <w:t>q2)</w:t>
       </w:r>
@@ -1547,57 +1588,79 @@
           <w:rFonts w:ascii="Arial" w:hAnsi="Arial" w:cs="Arial"/>
           <w:sz w:val="24"/>
           <w:szCs w:val="24"/>
-        </w:rPr>
-      </w:pPr>
-      <w:proofErr w:type="spellStart"/>
+          <w:lang w:val="en-GB"/>
+        </w:rPr>
+      </w:pPr>
       <w:r>
         <w:rPr>
           <w:rFonts w:ascii="Arial" w:hAnsi="Arial" w:cs="Arial"/>
           <w:b/>
           <w:sz w:val="24"/>
           <w:szCs w:val="24"/>
+          <w:lang w:val="en-GB"/>
         </w:rPr>
         <w:lastRenderedPageBreak/>
         <w:t>Function</w:t>
       </w:r>
+      <w:r>
+        <w:rPr>
+          <w:rFonts w:ascii="Arial" w:hAnsi="Arial" w:cs="Arial"/>
+          <w:sz w:val="24"/>
+          <w:szCs w:val="24"/>
+          <w:lang w:val="en-GB"/>
+        </w:rPr>
+        <w:t xml:space="preserve"> [</w:t>
+      </w:r>
+      <w:proofErr w:type="spellStart"/>
+      <w:r>
+        <w:rPr>
+          <w:rFonts w:ascii="Arial" w:hAnsi="Arial" w:cs="Arial"/>
+          <w:sz w:val="24"/>
+          <w:szCs w:val="24"/>
+          <w:lang w:val="en-GB"/>
+        </w:rPr>
+        <w:t>axis,angle</w:t>
+      </w:r>
       <w:proofErr w:type="spellEnd"/>
       <w:r>
         <w:rPr>
           <w:rFonts w:ascii="Arial" w:hAnsi="Arial" w:cs="Arial"/>
           <w:sz w:val="24"/>
           <w:szCs w:val="24"/>
-        </w:rPr>
-        <w:t xml:space="preserve"> [</w:t>
+          <w:lang w:val="en-GB"/>
+        </w:rPr>
+        <w:t xml:space="preserve">] = </w:t>
       </w:r>
       <w:proofErr w:type="spellStart"/>
-      <w:proofErr w:type="gramStart"/>
-      <w:r>
-        <w:rPr>
-          <w:rFonts w:ascii="Arial" w:hAnsi="Arial" w:cs="Arial"/>
-          <w:sz w:val="24"/>
-          <w:szCs w:val="24"/>
-        </w:rPr>
-        <w:t>axis,angle</w:t>
+      <w:r>
+        <w:rPr>
+          <w:rFonts w:ascii="Arial" w:hAnsi="Arial" w:cs="Arial"/>
+          <w:b/>
+          <w:sz w:val="24"/>
+          <w:szCs w:val="24"/>
+          <w:lang w:val="en-GB"/>
+        </w:rPr>
+        <w:t>QuaternionToEulerAxis</w:t>
       </w:r>
       <w:proofErr w:type="spellEnd"/>
-      <w:proofErr w:type="gramEnd"/>
-      <w:r>
-        <w:rPr>
-          <w:rFonts w:ascii="Arial" w:hAnsi="Arial" w:cs="Arial"/>
-          <w:sz w:val="24"/>
-          <w:szCs w:val="24"/>
-        </w:rPr>
-        <w:t xml:space="preserve">] = </w:t>
+      <w:r>
+        <w:rPr>
+          <w:rFonts w:ascii="Arial" w:hAnsi="Arial" w:cs="Arial"/>
+          <w:sz w:val="24"/>
+          <w:szCs w:val="24"/>
+          <w:lang w:val="en-GB"/>
+        </w:rPr>
+        <w:t>(</w:t>
       </w:r>
       <w:proofErr w:type="spellStart"/>
       <w:r>
         <w:rPr>
           <w:rFonts w:ascii="Arial" w:hAnsi="Arial" w:cs="Arial"/>
-          <w:b/>
-          <w:sz w:val="24"/>
-          <w:szCs w:val="24"/>
-        </w:rPr>
-        <w:t>QuaternionToEulerAxis</w:t>
+          <w:sz w:val="24"/>
+          <w:szCs w:val="24"/>
+          <w:lang w:val="en-GB"/>
+        </w:rPr>
+        <w:t>quat</w:t>
       </w:r>
       <w:proofErr w:type="spellEnd"/>
       <w:r>
@@ -1605,8 +1668,30 @@
           <w:rFonts w:ascii="Arial" w:hAnsi="Arial" w:cs="Arial"/>
           <w:sz w:val="24"/>
           <w:szCs w:val="24"/>
-        </w:rPr>
-        <w:t>(</w:t>
+          <w:lang w:val="en-GB"/>
+        </w:rPr>
+        <w:t>)</w:t>
+      </w:r>
+    </w:p>
+    <w:p>
+      <w:pPr>
+        <w:pStyle w:val="Prrafodelista"/>
+        <w:tabs>
+          <w:tab w:val="left" w:pos="2835"/>
+        </w:tabs>
+        <w:rPr>
+          <w:rFonts w:ascii="Arial" w:hAnsi="Arial" w:cs="Arial"/>
+          <w:sz w:val="24"/>
+          <w:szCs w:val="24"/>
+        </w:rPr>
+      </w:pPr>
+      <w:r>
+        <w:rPr>
+          <w:rFonts w:ascii="Arial" w:hAnsi="Arial" w:cs="Arial"/>
+          <w:sz w:val="24"/>
+          <w:szCs w:val="24"/>
+        </w:rPr>
+        <w:t xml:space="preserve">Pide como parámetro un </w:t>
       </w:r>
       <w:proofErr w:type="spellStart"/>
       <w:r>
@@ -1615,7 +1700,7 @@
           <w:sz w:val="24"/>
           <w:szCs w:val="24"/>
         </w:rPr>
-        <w:t>quat</w:t>
+        <w:t>Quaternion</w:t>
       </w:r>
       <w:proofErr w:type="spellEnd"/>
       <w:r>
@@ -1624,46 +1709,23 @@
           <w:sz w:val="24"/>
           <w:szCs w:val="24"/>
         </w:rPr>
-        <w:t>)</w:t>
-      </w:r>
-    </w:p>
-    <w:p>
-      <w:pPr>
-        <w:pStyle w:val="Prrafodelista"/>
-        <w:tabs>
-          <w:tab w:val="left" w:pos="2835"/>
-        </w:tabs>
-        <w:rPr>
-          <w:rFonts w:ascii="Arial" w:hAnsi="Arial" w:cs="Arial"/>
-          <w:sz w:val="24"/>
-          <w:szCs w:val="24"/>
-        </w:rPr>
-      </w:pPr>
-      <w:r>
-        <w:rPr>
-          <w:rFonts w:ascii="Arial" w:hAnsi="Arial" w:cs="Arial"/>
-          <w:sz w:val="24"/>
-          <w:szCs w:val="24"/>
-        </w:rPr>
-        <w:t xml:space="preserve">Pide como parámetro un </w:t>
-      </w:r>
-      <w:proofErr w:type="spellStart"/>
-      <w:r>
-        <w:rPr>
-          <w:rFonts w:ascii="Arial" w:hAnsi="Arial" w:cs="Arial"/>
-          <w:sz w:val="24"/>
-          <w:szCs w:val="24"/>
-        </w:rPr>
-        <w:t>Quaternion</w:t>
-      </w:r>
-      <w:proofErr w:type="spellEnd"/>
-      <w:r>
-        <w:rPr>
-          <w:rFonts w:ascii="Arial" w:hAnsi="Arial" w:cs="Arial"/>
-          <w:sz w:val="24"/>
-          <w:szCs w:val="24"/>
-        </w:rPr>
-        <w:t xml:space="preserve"> y devuelve un vector de Euler y un </w:t>
+        <w:t xml:space="preserve"> y devuelve un vector de Euler </w:t>
+      </w:r>
+      <w:r>
+        <w:rPr>
+          <w:rFonts w:ascii="Arial" w:hAnsi="Arial" w:cs="Arial"/>
+          <w:sz w:val="24"/>
+          <w:szCs w:val="24"/>
+        </w:rPr>
+        <w:t>con su</w:t>
+      </w:r>
+      <w:r>
+        <w:rPr>
+          <w:rFonts w:ascii="Arial" w:hAnsi="Arial" w:cs="Arial"/>
+          <w:sz w:val="24"/>
+          <w:szCs w:val="24"/>
+        </w:rPr>
+        <w:t xml:space="preserve"> </w:t>
       </w:r>
       <w:r>
         <w:rPr>
@@ -1824,17 +1886,58 @@
           <w:rFonts w:ascii="Arial" w:hAnsi="Arial" w:cs="Arial"/>
           <w:sz w:val="24"/>
           <w:szCs w:val="24"/>
-        </w:rPr>
-      </w:pPr>
+          <w:lang w:val="en-GB"/>
+        </w:rPr>
+      </w:pPr>
+      <w:r>
+        <w:rPr>
+          <w:rFonts w:ascii="Arial" w:hAnsi="Arial" w:cs="Arial"/>
+          <w:b/>
+          <w:sz w:val="24"/>
+          <w:szCs w:val="24"/>
+          <w:lang w:val="en-GB"/>
+        </w:rPr>
+        <w:t>Function</w:t>
+      </w:r>
+      <w:r>
+        <w:rPr>
+          <w:rFonts w:ascii="Arial" w:hAnsi="Arial" w:cs="Arial"/>
+          <w:sz w:val="24"/>
+          <w:szCs w:val="24"/>
+          <w:lang w:val="en-GB"/>
+        </w:rPr>
+        <w:t xml:space="preserve"> [</w:t>
+      </w:r>
       <w:proofErr w:type="spellStart"/>
       <w:r>
         <w:rPr>
           <w:rFonts w:ascii="Arial" w:hAnsi="Arial" w:cs="Arial"/>
+          <w:sz w:val="24"/>
+          <w:szCs w:val="24"/>
+          <w:lang w:val="en-GB"/>
+        </w:rPr>
+        <w:t>roll,pitch,yaw</w:t>
+      </w:r>
+      <w:proofErr w:type="spellEnd"/>
+      <w:r>
+        <w:rPr>
+          <w:rFonts w:ascii="Arial" w:hAnsi="Arial" w:cs="Arial"/>
+          <w:sz w:val="24"/>
+          <w:szCs w:val="24"/>
+          <w:lang w:val="en-GB"/>
+        </w:rPr>
+        <w:t xml:space="preserve">] = </w:t>
+      </w:r>
+      <w:proofErr w:type="spellStart"/>
+      <w:r>
+        <w:rPr>
+          <w:rFonts w:ascii="Arial" w:hAnsi="Arial" w:cs="Arial"/>
           <w:b/>
           <w:sz w:val="24"/>
           <w:szCs w:val="24"/>
-        </w:rPr>
-        <w:t>Function</w:t>
+          <w:lang w:val="en-GB"/>
+        </w:rPr>
+        <w:t>RotationMatrixToEulerAngles</w:t>
       </w:r>
       <w:proofErr w:type="spellEnd"/>
       <w:r>
@@ -1842,27 +1945,19 @@
           <w:rFonts w:ascii="Arial" w:hAnsi="Arial" w:cs="Arial"/>
           <w:sz w:val="24"/>
           <w:szCs w:val="24"/>
-        </w:rPr>
-        <w:t xml:space="preserve"> [</w:t>
+          <w:lang w:val="en-GB"/>
+        </w:rPr>
+        <w:t>(</w:t>
       </w:r>
       <w:proofErr w:type="spellStart"/>
-      <w:proofErr w:type="gramStart"/>
-      <w:r>
-        <w:rPr>
-          <w:rFonts w:ascii="Arial" w:hAnsi="Arial" w:cs="Arial"/>
-          <w:sz w:val="24"/>
-          <w:szCs w:val="24"/>
-        </w:rPr>
-        <w:t>roll,pitch</w:t>
-      </w:r>
-      <w:proofErr w:type="gramEnd"/>
-      <w:r>
-        <w:rPr>
-          <w:rFonts w:ascii="Arial" w:hAnsi="Arial" w:cs="Arial"/>
-          <w:sz w:val="24"/>
-          <w:szCs w:val="24"/>
-        </w:rPr>
-        <w:t>,yaw</w:t>
+      <w:r>
+        <w:rPr>
+          <w:rFonts w:ascii="Arial" w:hAnsi="Arial" w:cs="Arial"/>
+          <w:sz w:val="24"/>
+          <w:szCs w:val="24"/>
+          <w:lang w:val="en-GB"/>
+        </w:rPr>
+        <w:t>rotmat</w:t>
       </w:r>
       <w:proofErr w:type="spellEnd"/>
       <w:r>
@@ -1870,43 +1965,7 @@
           <w:rFonts w:ascii="Arial" w:hAnsi="Arial" w:cs="Arial"/>
           <w:sz w:val="24"/>
           <w:szCs w:val="24"/>
-        </w:rPr>
-        <w:t xml:space="preserve">] = </w:t>
-      </w:r>
-      <w:proofErr w:type="spellStart"/>
-      <w:r>
-        <w:rPr>
-          <w:rFonts w:ascii="Arial" w:hAnsi="Arial" w:cs="Arial"/>
-          <w:b/>
-          <w:sz w:val="24"/>
-          <w:szCs w:val="24"/>
-        </w:rPr>
-        <w:t>RotationMatrixToEulerAngles</w:t>
-      </w:r>
-      <w:proofErr w:type="spellEnd"/>
-      <w:r>
-        <w:rPr>
-          <w:rFonts w:ascii="Arial" w:hAnsi="Arial" w:cs="Arial"/>
-          <w:sz w:val="24"/>
-          <w:szCs w:val="24"/>
-        </w:rPr>
-        <w:t>(</w:t>
-      </w:r>
-      <w:proofErr w:type="spellStart"/>
-      <w:r>
-        <w:rPr>
-          <w:rFonts w:ascii="Arial" w:hAnsi="Arial" w:cs="Arial"/>
-          <w:sz w:val="24"/>
-          <w:szCs w:val="24"/>
-        </w:rPr>
-        <w:t>rotmat</w:t>
-      </w:r>
-      <w:proofErr w:type="spellEnd"/>
-      <w:r>
-        <w:rPr>
-          <w:rFonts w:ascii="Arial" w:hAnsi="Arial" w:cs="Arial"/>
-          <w:sz w:val="24"/>
-          <w:szCs w:val="24"/>
+          <w:lang w:val="en-GB"/>
         </w:rPr>
         <w:t>)</w:t>
       </w:r>
@@ -2175,17 +2234,58 @@
           <w:rFonts w:ascii="Arial" w:hAnsi="Arial" w:cs="Arial"/>
           <w:sz w:val="24"/>
           <w:szCs w:val="24"/>
-        </w:rPr>
-      </w:pPr>
+          <w:lang w:val="en-GB"/>
+        </w:rPr>
+      </w:pPr>
+      <w:r>
+        <w:rPr>
+          <w:rFonts w:ascii="Arial" w:hAnsi="Arial" w:cs="Arial"/>
+          <w:b/>
+          <w:sz w:val="24"/>
+          <w:szCs w:val="24"/>
+          <w:lang w:val="en-GB"/>
+        </w:rPr>
+        <w:t>Function</w:t>
+      </w:r>
+      <w:r>
+        <w:rPr>
+          <w:rFonts w:ascii="Arial" w:hAnsi="Arial" w:cs="Arial"/>
+          <w:sz w:val="24"/>
+          <w:szCs w:val="24"/>
+          <w:lang w:val="en-GB"/>
+        </w:rPr>
+        <w:t xml:space="preserve"> [</w:t>
+      </w:r>
       <w:proofErr w:type="spellStart"/>
       <w:r>
         <w:rPr>
           <w:rFonts w:ascii="Arial" w:hAnsi="Arial" w:cs="Arial"/>
+          <w:sz w:val="24"/>
+          <w:szCs w:val="24"/>
+          <w:lang w:val="en-GB"/>
+        </w:rPr>
+        <w:t>axis,angle</w:t>
+      </w:r>
+      <w:proofErr w:type="spellEnd"/>
+      <w:r>
+        <w:rPr>
+          <w:rFonts w:ascii="Arial" w:hAnsi="Arial" w:cs="Arial"/>
+          <w:sz w:val="24"/>
+          <w:szCs w:val="24"/>
+          <w:lang w:val="en-GB"/>
+        </w:rPr>
+        <w:t xml:space="preserve">] = </w:t>
+      </w:r>
+      <w:proofErr w:type="spellStart"/>
+      <w:r>
+        <w:rPr>
+          <w:rFonts w:ascii="Arial" w:hAnsi="Arial" w:cs="Arial"/>
           <w:b/>
           <w:sz w:val="24"/>
           <w:szCs w:val="24"/>
-        </w:rPr>
-        <w:t>Function</w:t>
+          <w:lang w:val="en-GB"/>
+        </w:rPr>
+        <w:t>RotationMatrixToEulerAxis</w:t>
       </w:r>
       <w:proofErr w:type="spellEnd"/>
       <w:r>
@@ -2193,63 +2293,27 @@
           <w:rFonts w:ascii="Arial" w:hAnsi="Arial" w:cs="Arial"/>
           <w:sz w:val="24"/>
           <w:szCs w:val="24"/>
-        </w:rPr>
-        <w:t xml:space="preserve"> [</w:t>
+          <w:lang w:val="en-GB"/>
+        </w:rPr>
+        <w:t>(</w:t>
       </w:r>
       <w:proofErr w:type="spellStart"/>
-      <w:proofErr w:type="gramStart"/>
-      <w:r>
-        <w:rPr>
-          <w:rFonts w:ascii="Arial" w:hAnsi="Arial" w:cs="Arial"/>
-          <w:sz w:val="24"/>
-          <w:szCs w:val="24"/>
-        </w:rPr>
-        <w:t>axis,angle</w:t>
+      <w:r>
+        <w:rPr>
+          <w:rFonts w:ascii="Arial" w:hAnsi="Arial" w:cs="Arial"/>
+          <w:sz w:val="24"/>
+          <w:szCs w:val="24"/>
+          <w:lang w:val="en-GB"/>
+        </w:rPr>
+        <w:t>rotmat</w:t>
       </w:r>
       <w:proofErr w:type="spellEnd"/>
-      <w:proofErr w:type="gramEnd"/>
-      <w:r>
-        <w:rPr>
-          <w:rFonts w:ascii="Arial" w:hAnsi="Arial" w:cs="Arial"/>
-          <w:sz w:val="24"/>
-          <w:szCs w:val="24"/>
-        </w:rPr>
-        <w:t xml:space="preserve">] = </w:t>
-      </w:r>
-      <w:proofErr w:type="spellStart"/>
-      <w:r>
-        <w:rPr>
-          <w:rFonts w:ascii="Arial" w:hAnsi="Arial" w:cs="Arial"/>
-          <w:b/>
-          <w:sz w:val="24"/>
-          <w:szCs w:val="24"/>
-        </w:rPr>
-        <w:t>RotationMatrixToEulerAxis</w:t>
-      </w:r>
-      <w:proofErr w:type="spellEnd"/>
-      <w:r>
-        <w:rPr>
-          <w:rFonts w:ascii="Arial" w:hAnsi="Arial" w:cs="Arial"/>
-          <w:sz w:val="24"/>
-          <w:szCs w:val="24"/>
-        </w:rPr>
-        <w:t>(</w:t>
-      </w:r>
-      <w:proofErr w:type="spellStart"/>
-      <w:r>
-        <w:rPr>
-          <w:rFonts w:ascii="Arial" w:hAnsi="Arial" w:cs="Arial"/>
-          <w:sz w:val="24"/>
-          <w:szCs w:val="24"/>
-        </w:rPr>
-        <w:t>rotmat</w:t>
-      </w:r>
-      <w:proofErr w:type="spellEnd"/>
-      <w:r>
-        <w:rPr>
-          <w:rFonts w:ascii="Arial" w:hAnsi="Arial" w:cs="Arial"/>
-          <w:sz w:val="24"/>
-          <w:szCs w:val="24"/>
+      <w:r>
+        <w:rPr>
+          <w:rFonts w:ascii="Arial" w:hAnsi="Arial" w:cs="Arial"/>
+          <w:sz w:val="24"/>
+          <w:szCs w:val="24"/>
+          <w:lang w:val="en-GB"/>
         </w:rPr>
         <w:t>)</w:t>
       </w:r>
@@ -2296,15 +2360,15 @@
           <w:sz w:val="24"/>
           <w:szCs w:val="24"/>
         </w:rPr>
-        <w:t>una matriz de rotación y te devuelve un ángulo y el vector Euler</w:t>
-      </w:r>
-      <w:r>
-        <w:rPr>
-          <w:rFonts w:ascii="Arial" w:hAnsi="Arial" w:cs="Arial"/>
-          <w:sz w:val="24"/>
-          <w:szCs w:val="24"/>
-        </w:rPr>
-        <w:t>.</w:t>
+        <w:t xml:space="preserve">una matriz de rotación y te devuelve un </w:t>
+      </w:r>
+      <w:r>
+        <w:rPr>
+          <w:rFonts w:ascii="Arial" w:hAnsi="Arial" w:cs="Arial"/>
+          <w:sz w:val="24"/>
+          <w:szCs w:val="24"/>
+        </w:rPr>
+        <w:t>vector de Euler con su ángulo.</w:t>
       </w:r>
     </w:p>
     <w:p>
@@ -2426,17 +2490,58 @@
           <w:rFonts w:ascii="Arial" w:hAnsi="Arial" w:cs="Arial"/>
           <w:sz w:val="24"/>
           <w:szCs w:val="24"/>
-        </w:rPr>
-      </w:pPr>
+          <w:lang w:val="en-GB"/>
+        </w:rPr>
+      </w:pPr>
+      <w:r>
+        <w:rPr>
+          <w:rFonts w:ascii="Arial" w:hAnsi="Arial" w:cs="Arial"/>
+          <w:b/>
+          <w:sz w:val="24"/>
+          <w:szCs w:val="24"/>
+          <w:lang w:val="en-GB"/>
+        </w:rPr>
+        <w:t>Function</w:t>
+      </w:r>
+      <w:r>
+        <w:rPr>
+          <w:rFonts w:ascii="Arial" w:hAnsi="Arial" w:cs="Arial"/>
+          <w:sz w:val="24"/>
+          <w:szCs w:val="24"/>
+          <w:lang w:val="en-GB"/>
+        </w:rPr>
+        <w:t xml:space="preserve"> [</w:t>
+      </w:r>
       <w:proofErr w:type="spellStart"/>
       <w:r>
         <w:rPr>
           <w:rFonts w:ascii="Arial" w:hAnsi="Arial" w:cs="Arial"/>
+          <w:sz w:val="24"/>
+          <w:szCs w:val="24"/>
+          <w:lang w:val="en-GB"/>
+        </w:rPr>
+        <w:t>axis,angle</w:t>
+      </w:r>
+      <w:proofErr w:type="spellEnd"/>
+      <w:r>
+        <w:rPr>
+          <w:rFonts w:ascii="Arial" w:hAnsi="Arial" w:cs="Arial"/>
+          <w:sz w:val="24"/>
+          <w:szCs w:val="24"/>
+          <w:lang w:val="en-GB"/>
+        </w:rPr>
+        <w:t xml:space="preserve">] = </w:t>
+      </w:r>
+      <w:proofErr w:type="spellStart"/>
+      <w:r>
+        <w:rPr>
+          <w:rFonts w:ascii="Arial" w:hAnsi="Arial" w:cs="Arial"/>
           <w:b/>
           <w:sz w:val="24"/>
           <w:szCs w:val="24"/>
-        </w:rPr>
-        <w:t>Function</w:t>
+          <w:lang w:val="en-GB"/>
+        </w:rPr>
+        <w:t>RotationVectorToEulerAxis</w:t>
       </w:r>
       <w:proofErr w:type="spellEnd"/>
       <w:r>
@@ -2444,63 +2549,27 @@
           <w:rFonts w:ascii="Arial" w:hAnsi="Arial" w:cs="Arial"/>
           <w:sz w:val="24"/>
           <w:szCs w:val="24"/>
-        </w:rPr>
-        <w:t xml:space="preserve"> [</w:t>
+          <w:lang w:val="en-GB"/>
+        </w:rPr>
+        <w:t>(</w:t>
       </w:r>
       <w:proofErr w:type="spellStart"/>
-      <w:proofErr w:type="gramStart"/>
-      <w:r>
-        <w:rPr>
-          <w:rFonts w:ascii="Arial" w:hAnsi="Arial" w:cs="Arial"/>
-          <w:sz w:val="24"/>
-          <w:szCs w:val="24"/>
-        </w:rPr>
-        <w:t>axis,angle</w:t>
+      <w:r>
+        <w:rPr>
+          <w:rFonts w:ascii="Arial" w:hAnsi="Arial" w:cs="Arial"/>
+          <w:sz w:val="24"/>
+          <w:szCs w:val="24"/>
+          <w:lang w:val="en-GB"/>
+        </w:rPr>
+        <w:t>rotvec</w:t>
       </w:r>
       <w:proofErr w:type="spellEnd"/>
-      <w:proofErr w:type="gramEnd"/>
-      <w:r>
-        <w:rPr>
-          <w:rFonts w:ascii="Arial" w:hAnsi="Arial" w:cs="Arial"/>
-          <w:sz w:val="24"/>
-          <w:szCs w:val="24"/>
-        </w:rPr>
-        <w:t xml:space="preserve">] = </w:t>
-      </w:r>
-      <w:proofErr w:type="spellStart"/>
-      <w:r>
-        <w:rPr>
-          <w:rFonts w:ascii="Arial" w:hAnsi="Arial" w:cs="Arial"/>
-          <w:b/>
-          <w:sz w:val="24"/>
-          <w:szCs w:val="24"/>
-        </w:rPr>
-        <w:t>RotationVectorToEulerAxis</w:t>
-      </w:r>
-      <w:proofErr w:type="spellEnd"/>
-      <w:r>
-        <w:rPr>
-          <w:rFonts w:ascii="Arial" w:hAnsi="Arial" w:cs="Arial"/>
-          <w:sz w:val="24"/>
-          <w:szCs w:val="24"/>
-        </w:rPr>
-        <w:t>(</w:t>
-      </w:r>
-      <w:proofErr w:type="spellStart"/>
-      <w:r>
-        <w:rPr>
-          <w:rFonts w:ascii="Arial" w:hAnsi="Arial" w:cs="Arial"/>
-          <w:sz w:val="24"/>
-          <w:szCs w:val="24"/>
-        </w:rPr>
-        <w:t>rotvec</w:t>
-      </w:r>
-      <w:proofErr w:type="spellEnd"/>
-      <w:r>
-        <w:rPr>
-          <w:rFonts w:ascii="Arial" w:hAnsi="Arial" w:cs="Arial"/>
-          <w:sz w:val="24"/>
-          <w:szCs w:val="24"/>
+      <w:r>
+        <w:rPr>
+          <w:rFonts w:ascii="Arial" w:hAnsi="Arial" w:cs="Arial"/>
+          <w:sz w:val="24"/>
+          <w:szCs w:val="24"/>
+          <w:lang w:val="en-GB"/>
         </w:rPr>
         <w:t>)</w:t>
       </w:r>
@@ -2547,25 +2616,33 @@
           <w:sz w:val="24"/>
           <w:szCs w:val="24"/>
         </w:rPr>
-        <w:t xml:space="preserve">un vector de </w:t>
-      </w:r>
-      <w:proofErr w:type="spellStart"/>
-      <w:r>
-        <w:rPr>
-          <w:rFonts w:ascii="Arial" w:hAnsi="Arial" w:cs="Arial"/>
-          <w:sz w:val="24"/>
-          <w:szCs w:val="24"/>
-        </w:rPr>
-        <w:t>rortación</w:t>
-      </w:r>
-      <w:proofErr w:type="spellEnd"/>
-      <w:r>
-        <w:rPr>
-          <w:rFonts w:ascii="Arial" w:hAnsi="Arial" w:cs="Arial"/>
-          <w:sz w:val="24"/>
-          <w:szCs w:val="24"/>
-        </w:rPr>
-        <w:t xml:space="preserve"> y te devuelve en vector Euler y un ángulo</w:t>
+        <w:t>un vector de ro</w:t>
+      </w:r>
+      <w:bookmarkStart w:id="1" w:name="_GoBack"/>
+      <w:bookmarkEnd w:id="1"/>
+      <w:r>
+        <w:rPr>
+          <w:rFonts w:ascii="Arial" w:hAnsi="Arial" w:cs="Arial"/>
+          <w:sz w:val="24"/>
+          <w:szCs w:val="24"/>
+        </w:rPr>
+        <w:t xml:space="preserve">tación y te devuelve en vector Euler y </w:t>
+      </w:r>
+      <w:r>
+        <w:rPr>
+          <w:rFonts w:ascii="Arial" w:hAnsi="Arial" w:cs="Arial"/>
+          <w:sz w:val="24"/>
+          <w:szCs w:val="24"/>
+        </w:rPr>
+        <w:t>su</w:t>
+      </w:r>
+      <w:r>
+        <w:rPr>
+          <w:rFonts w:ascii="Arial" w:hAnsi="Arial" w:cs="Arial"/>
+          <w:sz w:val="24"/>
+          <w:szCs w:val="24"/>
+        </w:rPr>
+        <w:t xml:space="preserve"> ángulo</w:t>
       </w:r>
       <w:r>
         <w:rPr>
@@ -2721,8 +2798,6 @@
         </w:rPr>
         <w:t>Diagrama</w:t>
       </w:r>
-      <w:bookmarkStart w:id="0" w:name="_GoBack"/>
-      <w:bookmarkEnd w:id="0"/>
     </w:p>
     <w:p>
       <w:pPr>
@@ -2818,7 +2893,7 @@
 </file>
 
 <file path=word/numbering.xml><?xml version="1.0" encoding="utf-8"?>
-<w:numbering xmlns:wpc="http://schemas.microsoft.com/office/word/2010/wordprocessingCanvas" xmlns:cx="http://schemas.microsoft.com/office/drawing/2014/chartex" xmlns:mc="http://schemas.openxmlformats.org/markup-compatibility/2006" xmlns:o="urn:schemas-microsoft-com:office:office" xmlns:r="http://schemas.openxmlformats.org/officeDocument/2006/relationships" xmlns:m="http://schemas.openxmlformats.org/officeDocument/2006/math" xmlns:v="urn:schemas-microsoft-com:vml" xmlns:wp14="http://schemas.microsoft.com/office/word/2010/wordprocessingDrawing" xmlns:wp="http://schemas.openxmlformats.org/drawingml/2006/wordprocessingDrawing" xmlns:w10="urn:schemas-microsoft-com:office:word" xmlns:w="http://schemas.openxmlformats.org/wordprocessingml/2006/main" xmlns:w14="http://schemas.microsoft.com/office/word/2010/wordml" xmlns:w15="http://schemas.microsoft.com/office/word/2012/wordml" xmlns:w16se="http://schemas.microsoft.com/office/word/2015/wordml/symex" xmlns:wpg="http://schemas.microsoft.com/office/word/2010/wordprocessingGroup" xmlns:wpi="http://schemas.microsoft.com/office/word/2010/wordprocessingInk" xmlns:wne="http://schemas.microsoft.com/office/word/2006/wordml" xmlns:wps="http://schemas.microsoft.com/office/word/2010/wordprocessingShape" mc:Ignorable="w14 w15 w16se wp14">
+<w:numbering xmlns:wpc="http://schemas.microsoft.com/office/word/2010/wordprocessingCanvas" xmlns:cx="http://schemas.microsoft.com/office/drawing/2014/chartex" xmlns:cx1="http://schemas.microsoft.com/office/drawing/2015/9/8/chartex" xmlns:cx2="http://schemas.microsoft.com/office/drawing/2015/10/21/chartex" xmlns:cx3="http://schemas.microsoft.com/office/drawing/2016/5/9/chartex" xmlns:cx4="http://schemas.microsoft.com/office/drawing/2016/5/10/chartex" xmlns:cx5="http://schemas.microsoft.com/office/drawing/2016/5/11/chartex" xmlns:cx6="http://schemas.microsoft.com/office/drawing/2016/5/12/chartex" xmlns:cx7="http://schemas.microsoft.com/office/drawing/2016/5/13/chartex" xmlns:cx8="http://schemas.microsoft.com/office/drawing/2016/5/14/chartex" xmlns:mc="http://schemas.openxmlformats.org/markup-compatibility/2006" xmlns:aink="http://schemas.microsoft.com/office/drawing/2016/ink" xmlns:am3d="http://schemas.microsoft.com/office/drawing/2017/model3d" xmlns:o="urn:schemas-microsoft-com:office:office" xmlns:r="http://schemas.openxmlformats.org/officeDocument/2006/relationships" xmlns:m="http://schemas.openxmlformats.org/officeDocument/2006/math" xmlns:v="urn:schemas-microsoft-com:vml" xmlns:wp14="http://schemas.microsoft.com/office/word/2010/wordprocessingDrawing" xmlns:wp="http://schemas.openxmlformats.org/drawingml/2006/wordprocessingDrawing" xmlns:w10="urn:schemas-microsoft-com:office:word" xmlns:w="http://schemas.openxmlformats.org/wordprocessingml/2006/main" xmlns:w14="http://schemas.microsoft.com/office/word/2010/wordml" xmlns:w15="http://schemas.microsoft.com/office/word/2012/wordml" xmlns:w16cid="http://schemas.microsoft.com/office/word/2016/wordml/cid" xmlns:w16se="http://schemas.microsoft.com/office/word/2015/wordml/symex" xmlns:wpg="http://schemas.microsoft.com/office/word/2010/wordprocessingGroup" xmlns:wpi="http://schemas.microsoft.com/office/word/2010/wordprocessingInk" xmlns:wne="http://schemas.microsoft.com/office/word/2006/wordml" xmlns:wps="http://schemas.microsoft.com/office/word/2010/wordprocessingShape" mc:Ignorable="w14 w15 w16se w16cid wp14">
   <w:abstractNum w:abstractNumId="0" w15:restartNumberingAfterBreak="0">
     <w:nsid w:val="291E2410"/>
     <w:multiLevelType w:val="hybridMultilevel"/>
@@ -3053,7 +3128,7 @@
 </file>
 
 <file path=word/styles.xml><?xml version="1.0" encoding="utf-8"?>
-<w:styles xmlns:mc="http://schemas.openxmlformats.org/markup-compatibility/2006" xmlns:r="http://schemas.openxmlformats.org/officeDocument/2006/relationships" xmlns:w="http://schemas.openxmlformats.org/wordprocessingml/2006/main" xmlns:w14="http://schemas.microsoft.com/office/word/2010/wordml" xmlns:w15="http://schemas.microsoft.com/office/word/2012/wordml" xmlns:w16se="http://schemas.microsoft.com/office/word/2015/wordml/symex" mc:Ignorable="w14 w15 w16se">
+<w:styles xmlns:mc="http://schemas.openxmlformats.org/markup-compatibility/2006" xmlns:r="http://schemas.openxmlformats.org/officeDocument/2006/relationships" xmlns:w="http://schemas.openxmlformats.org/wordprocessingml/2006/main" xmlns:w14="http://schemas.microsoft.com/office/word/2010/wordml" xmlns:w15="http://schemas.microsoft.com/office/word/2012/wordml" xmlns:w16cid="http://schemas.microsoft.com/office/word/2016/wordml/cid" xmlns:w16se="http://schemas.microsoft.com/office/word/2015/wordml/symex" mc:Ignorable="w14 w15 w16se w16cid">
   <w:docDefaults>
     <w:rPrDefault>
       <w:rPr>
@@ -3069,7 +3144,7 @@
       </w:pPr>
     </w:pPrDefault>
   </w:docDefaults>
-  <w:latentStyles w:defLockedState="0" w:defUIPriority="99" w:defSemiHidden="0" w:defUnhideWhenUsed="0" w:defQFormat="0" w:count="371">
+  <w:latentStyles w:defLockedState="0" w:defUIPriority="99" w:defSemiHidden="0" w:defUnhideWhenUsed="0" w:defQFormat="0" w:count="376">
     <w:lsdException w:name="Normal" w:uiPriority="0" w:qFormat="1"/>
     <w:lsdException w:name="heading 1" w:uiPriority="9" w:qFormat="1"/>
     <w:lsdException w:name="heading 2" w:semiHidden="1" w:uiPriority="9" w:unhideWhenUsed="1" w:qFormat="1"/>
@@ -3175,7 +3250,6 @@
     <w:lsdException w:name="HTML Sample" w:semiHidden="1" w:unhideWhenUsed="1"/>
     <w:lsdException w:name="HTML Typewriter" w:semiHidden="1" w:unhideWhenUsed="1"/>
     <w:lsdException w:name="HTML Variable" w:semiHidden="1" w:unhideWhenUsed="1"/>
-    <w:lsdException w:name="Normal Table" w:semiHidden="1" w:unhideWhenUsed="1"/>
     <w:lsdException w:name="annotation subject" w:semiHidden="1" w:unhideWhenUsed="1"/>
     <w:lsdException w:name="No List" w:semiHidden="1" w:unhideWhenUsed="1"/>
     <w:lsdException w:name="Outline List 1" w:semiHidden="1" w:unhideWhenUsed="1"/>
@@ -3218,11 +3292,8 @@
     <w:lsdException w:name="Table Contemporary" w:semiHidden="1" w:unhideWhenUsed="1"/>
     <w:lsdException w:name="Table Elegant" w:semiHidden="1" w:unhideWhenUsed="1"/>
     <w:lsdException w:name="Table Professional" w:semiHidden="1" w:unhideWhenUsed="1"/>
-    <w:lsdException w:name="Table Subtle 1" w:semiHidden="1" w:unhideWhenUsed="1"/>
     <w:lsdException w:name="Table Subtle 2" w:semiHidden="1" w:unhideWhenUsed="1"/>
     <w:lsdException w:name="Table Web 1" w:semiHidden="1" w:unhideWhenUsed="1"/>
-    <w:lsdException w:name="Table Web 2" w:semiHidden="1" w:unhideWhenUsed="1"/>
-    <w:lsdException w:name="Table Web 3" w:semiHidden="1" w:unhideWhenUsed="1"/>
     <w:lsdException w:name="Balloon Text" w:semiHidden="1" w:unhideWhenUsed="1"/>
     <w:lsdException w:name="Table Grid" w:uiPriority="39"/>
     <w:lsdException w:name="Table Theme" w:semiHidden="1" w:unhideWhenUsed="1"/>
@@ -3441,6 +3512,11 @@
     <w:lsdException w:name="List Table 5 Dark Accent 6" w:uiPriority="50"/>
     <w:lsdException w:name="List Table 6 Colorful Accent 6" w:uiPriority="51"/>
     <w:lsdException w:name="List Table 7 Colorful Accent 6" w:uiPriority="52"/>
+    <w:lsdException w:name="Mention" w:semiHidden="1" w:unhideWhenUsed="1"/>
+    <w:lsdException w:name="Smart Hyperlink" w:semiHidden="1" w:unhideWhenUsed="1"/>
+    <w:lsdException w:name="Hashtag" w:semiHidden="1" w:unhideWhenUsed="1"/>
+    <w:lsdException w:name="Unresolved Mention" w:semiHidden="1" w:unhideWhenUsed="1"/>
+    <w:lsdException w:name="Smart Link" w:semiHidden="1" w:unhideWhenUsed="1"/>
   </w:latentStyles>
   <w:style w:type="paragraph" w:default="1" w:styleId="Normal">
     <w:name w:val="Normal"/>

</xml_diff>